<commit_message>
PM-Auftrag 1, Start Room 2
</commit_message>
<xml_diff>
--- a/Projektdokumentation/Auftrag1/Auftrag1.docx
+++ b/Projektdokumentation/Auftrag1/Auftrag1.docx
@@ -16,7 +16,7 @@
           <w:b/>
           <w:color w:val="FFFFFF" w:themeColor="background1"/>
         </w:rPr>
-        <w:t>Allgemeine Übersicht</w:t>
+        <w:t>Project Escape</w:t>
       </w:r>
     </w:p>
     <w:p>
@@ -36,17 +36,14 @@
       </w:r>
     </w:p>
     <w:p>
-      <w:pPr>
-        <w:rPr>
-          <w:i/>
-          <w:iCs/>
-        </w:rPr>
-      </w:pPr>
-      <w:r>
-        <w:rPr>
-          <w:rStyle w:val="Hervorhebung"/>
-        </w:rPr>
-        <w:t>Im zu erstellenden Spiel mit einer abgeschlossenen Geschichte übernimmt ein Einzelspieler die Rolle eines Protagonisten und löst unterschiedliche Puzzles.</w:t>
+      <w:r>
+        <w:t>Es wird ein kostengünstiger Prototyp eines Adventure-Games entwickelt, um Kenntnisse über das Interesse</w:t>
+      </w:r>
+      <w:r>
+        <w:t xml:space="preserve"> </w:t>
+      </w:r>
+      <w:r>
+        <w:t>der Zielgruppe an einer möglichen Grossentwicklung zu sammeln.</w:t>
       </w:r>
     </w:p>
     <w:p>
@@ -81,7 +78,7 @@
           </w:tcPr>
           <w:p>
             <w:r>
-              <w:t>Nummer</w:t>
+              <w:t>Nr</w:t>
             </w:r>
           </w:p>
         </w:tc>
@@ -123,7 +120,7 @@
               <w:cnfStyle w:val="000000100000" w:firstRow="0" w:lastRow="0" w:firstColumn="0" w:lastColumn="0" w:oddVBand="0" w:evenVBand="0" w:oddHBand="1" w:evenHBand="0" w:firstRowFirstColumn="0" w:firstRowLastColumn="0" w:lastRowFirstColumn="0" w:lastRowLastColumn="0"/>
             </w:pPr>
             <w:r>
-              <w:t>Die Steuerung des Spiels ist sehr einfach und wird vom Benutzer ohne Handbuch verstanden.</w:t>
+              <w:t>Das Spiel erfordert weder Handbuch noch müssen Schulungen durchgeführt werden. Dadurch entstehen keine weiteren Kosten für die Anwenderschulung.</w:t>
             </w:r>
           </w:p>
         </w:tc>
@@ -149,7 +146,7 @@
               <w:cnfStyle w:val="000000000000" w:firstRow="0" w:lastRow="0" w:firstColumn="0" w:lastColumn="0" w:oddVBand="0" w:evenVBand="0" w:oddHBand="0" w:evenHBand="0" w:firstRowFirstColumn="0" w:firstRowLastColumn="0" w:lastRowFirstColumn="0" w:lastRowLastColumn="0"/>
             </w:pPr>
             <w:r>
-              <w:t>Auch Personen ohne Videospielerfahrung sollen in der Lage sein, das Spiel selbstständig zu starten und mindestens ein Level zu bestehen.</w:t>
+              <w:t>Um Kosten zu sparen, soll das Spiel nur für die am weitesten verbreitete Plattform entwickelt.</w:t>
             </w:r>
           </w:p>
         </w:tc>
@@ -178,13 +175,7 @@
               <w:cnfStyle w:val="000000100000" w:firstRow="0" w:lastRow="0" w:firstColumn="0" w:lastColumn="0" w:oddVBand="0" w:evenVBand="0" w:oddHBand="1" w:evenHBand="0" w:firstRowFirstColumn="0" w:firstRowLastColumn="0" w:lastRowFirstColumn="0" w:lastRowLastColumn="0"/>
             </w:pPr>
             <w:r>
-              <w:t>Für das Spiel wird kein zusätzliches Eingabegerät benötigt, sondern</w:t>
-            </w:r>
-            <w:r>
-              <w:t xml:space="preserve"> es</w:t>
-            </w:r>
-            <w:r>
-              <w:t xml:space="preserve"> kann mit bereits vorhandenen Geräten wie Maus und Tastatur gespielt werden.</w:t>
+              <w:t>Es soll abgeklärt werden, welcher Prozentsatz der Spieler Interesse am Kauf einer erweiterten Version des Spiels haben.</w:t>
             </w:r>
           </w:p>
         </w:tc>
@@ -210,7 +201,10 @@
               <w:cnfStyle w:val="000000000000" w:firstRow="0" w:lastRow="0" w:firstColumn="0" w:lastColumn="0" w:oddVBand="0" w:evenVBand="0" w:oddHBand="0" w:evenHBand="0" w:firstRowFirstColumn="0" w:firstRowLastColumn="0" w:lastRowFirstColumn="0" w:lastRowLastColumn="0"/>
             </w:pPr>
             <w:r>
-              <w:t>Die Applikation wird für Windows entwickelt und getestet.</w:t>
+              <w:t>Das Spiel läuft stabil - n</w:t>
+            </w:r>
+            <w:r>
+              <w:t>eunzig Prozent der Spieler können das Spiel durchspielen, ohne dass das Programm abstürzt oder ungewollt neu gestartet werden muss.</w:t>
             </w:r>
           </w:p>
         </w:tc>
@@ -239,10 +233,7 @@
               <w:cnfStyle w:val="000000100000" w:firstRow="0" w:lastRow="0" w:firstColumn="0" w:lastColumn="0" w:oddVBand="0" w:evenVBand="0" w:oddHBand="1" w:evenHBand="0" w:firstRowFirstColumn="0" w:firstRowLastColumn="0" w:lastRowFirstColumn="0" w:lastRowLastColumn="0"/>
             </w:pPr>
             <w:r>
-              <w:t>Das Spiel läuft stabil - n</w:t>
-            </w:r>
-            <w:r>
-              <w:t>eunzig Prozent der Spieler können das Spiel durchspielen, ohne dass das Programm abstürzt oder ungewollt neu gestartet werden muss.</w:t>
+              <w:t>Das im Internet gratis herunterladbare Spiel wird ein Monat nach Veröffentlichung von tausend Personen der Zielgruppe gespielt.</w:t>
             </w:r>
           </w:p>
         </w:tc>
@@ -268,16 +259,13 @@
               <w:cnfStyle w:val="000000000000" w:firstRow="0" w:lastRow="0" w:firstColumn="0" w:lastColumn="0" w:oddVBand="0" w:evenVBand="0" w:oddHBand="0" w:evenHBand="0" w:firstRowFirstColumn="0" w:firstRowLastColumn="0" w:lastRowFirstColumn="0" w:lastRowLastColumn="0"/>
             </w:pPr>
             <w:r>
-              <w:t>Das Spiel kann pausiert und wieder aufgenommen werden. Dazu wird die Möglichkeit angeboten</w:t>
-            </w:r>
-            <w:r>
-              <w:t>,</w:t>
-            </w:r>
-            <w:r>
-              <w:t xml:space="preserve"> das Spiel </w:t>
-            </w:r>
-            <w:r>
-              <w:t>zu speichern.</w:t>
+              <w:t>Das Spiel ist unterhaltsam genug, sodass es von der mindestens</w:t>
+            </w:r>
+            <w:r>
+              <w:t xml:space="preserve"> der Hälfte der Spieler auch zu E</w:t>
+            </w:r>
+            <w:r>
+              <w:t>nde gespielt wird.</w:t>
             </w:r>
           </w:p>
         </w:tc>
@@ -306,51 +294,96 @@
               <w:cnfStyle w:val="000000100000" w:firstRow="0" w:lastRow="0" w:firstColumn="0" w:lastColumn="0" w:oddVBand="0" w:evenVBand="0" w:oddHBand="1" w:evenHBand="0" w:firstRowFirstColumn="0" w:firstRowLastColumn="0" w:lastRowFirstColumn="0" w:lastRowLastColumn="0"/>
             </w:pPr>
             <w:r>
-              <w:t>Das Spiel ist unterhaltsam genug, sodass es von der mindestens</w:t>
-            </w:r>
-            <w:r>
-              <w:t xml:space="preserve"> der Hälfte der Spieler auch zu E</w:t>
-            </w:r>
-            <w:r>
-              <w:t>nde gespielt wird.</w:t>
+              <w:t xml:space="preserve">Das Spiel ist </w:t>
+            </w:r>
+            <w:r>
+              <w:t>innovativ und neuartig</w:t>
+            </w:r>
+            <w:r>
+              <w:t xml:space="preserve">, damit es der Mehrzahl der Spieler nicht als </w:t>
+            </w:r>
+            <w:r>
+              <w:t>Plagiat</w:t>
+            </w:r>
+            <w:r>
+              <w:t xml:space="preserve"> erscheint.</w:t>
             </w:r>
           </w:p>
         </w:tc>
       </w:tr>
+    </w:tbl>
+    <w:p>
+      <w:pPr>
+        <w:pStyle w:val="berschrift1"/>
+      </w:pPr>
+      <w:r>
+        <w:t>Betroffene Personen</w:t>
+      </w:r>
+    </w:p>
+    <w:p>
+      <w:pPr>
+        <w:pStyle w:val="berschrift2"/>
+      </w:pPr>
+      <w:r>
+        <w:t>Akteure</w:t>
+      </w:r>
+    </w:p>
+    <w:p>
+      <w:r>
+        <w:t>Spieler</w:t>
+      </w:r>
+      <w:r>
+        <w:t>, Team „Customer Care“</w:t>
+      </w:r>
+    </w:p>
+    <w:p>
+      <w:pPr>
+        <w:pStyle w:val="berschrift2"/>
+      </w:pPr>
+      <w:r>
+        <w:t>Stakeholder</w:t>
+      </w:r>
+    </w:p>
+    <w:p>
+      <w:r>
+        <w:t>Projektteam (Entwicklung, Tester), Projektauftraggeber, Spieler</w:t>
+      </w:r>
+    </w:p>
+    <w:tbl>
+      <w:tblPr>
+        <w:tblStyle w:val="Gitternetztabelle2Akzent1"/>
+        <w:tblW w:w="0" w:type="auto"/>
+        <w:tblLook w:val="04A0" w:firstRow="1" w:lastRow="0" w:firstColumn="1" w:lastColumn="0" w:noHBand="0" w:noVBand="1"/>
+      </w:tblPr>
+      <w:tblGrid>
+        <w:gridCol w:w="1443"/>
+        <w:gridCol w:w="7629"/>
+      </w:tblGrid>
       <w:tr>
+        <w:trPr>
+          <w:cnfStyle w:val="100000000000" w:firstRow="1" w:lastRow="0" w:firstColumn="0" w:lastColumn="0" w:oddVBand="0" w:evenVBand="0" w:oddHBand="0" w:evenHBand="0" w:firstRowFirstColumn="0" w:firstRowLastColumn="0" w:lastRowFirstColumn="0" w:lastRowLastColumn="0"/>
+        </w:trPr>
         <w:tc>
           <w:tcPr>
             <w:cnfStyle w:val="001000000000" w:firstRow="0" w:lastRow="0" w:firstColumn="1" w:lastColumn="0" w:oddVBand="0" w:evenVBand="0" w:oddHBand="0" w:evenHBand="0" w:firstRowFirstColumn="0" w:firstRowLastColumn="0" w:lastRowFirstColumn="0" w:lastRowLastColumn="0"/>
-            <w:tcW w:w="1418" w:type="dxa"/>
-          </w:tcPr>
-          <w:p>
-            <w:r>
-              <w:t>8</w:t>
-            </w:r>
-          </w:p>
-        </w:tc>
-        <w:tc>
-          <w:tcPr>
-            <w:tcW w:w="7644" w:type="dxa"/>
+            <w:tcW w:w="1443" w:type="dxa"/>
+          </w:tcPr>
+          <w:p>
+            <w:r>
+              <w:t>Gruppe</w:t>
+            </w:r>
+          </w:p>
+        </w:tc>
+        <w:tc>
+          <w:tcPr>
+            <w:tcW w:w="7629" w:type="dxa"/>
           </w:tcPr>
           <w:p>
             <w:pPr>
-              <w:cnfStyle w:val="000000000000" w:firstRow="0" w:lastRow="0" w:firstColumn="0" w:lastColumn="0" w:oddVBand="0" w:evenVBand="0" w:oddHBand="0" w:evenHBand="0" w:firstRowFirstColumn="0" w:firstRowLastColumn="0" w:lastRowFirstColumn="0" w:lastRowLastColumn="0"/>
+              <w:cnfStyle w:val="100000000000" w:firstRow="1" w:lastRow="0" w:firstColumn="0" w:lastColumn="0" w:oddVBand="0" w:evenVBand="0" w:oddHBand="0" w:evenHBand="0" w:firstRowFirstColumn="0" w:firstRowLastColumn="0" w:lastRowFirstColumn="0" w:lastRowLastColumn="0"/>
             </w:pPr>
             <w:r>
-              <w:t xml:space="preserve">Das Spiel ist </w:t>
-            </w:r>
-            <w:r>
-              <w:t>innovativ und neuartig</w:t>
-            </w:r>
-            <w:r>
-              <w:t xml:space="preserve">, damit es der Mehrzahl der Spieler nicht als </w:t>
-            </w:r>
-            <w:r>
-              <w:t>Plagiat</w:t>
-            </w:r>
-            <w:r>
-              <w:t xml:space="preserve"> erscheint.</w:t>
+              <w:t>Beschreibung</w:t>
             </w:r>
           </w:p>
         </w:tc>
@@ -362,24 +395,24 @@
         <w:tc>
           <w:tcPr>
             <w:cnfStyle w:val="001000000000" w:firstRow="0" w:lastRow="0" w:firstColumn="1" w:lastColumn="0" w:oddVBand="0" w:evenVBand="0" w:oddHBand="0" w:evenHBand="0" w:firstRowFirstColumn="0" w:firstRowLastColumn="0" w:lastRowFirstColumn="0" w:lastRowLastColumn="0"/>
-            <w:tcW w:w="1418" w:type="dxa"/>
-          </w:tcPr>
-          <w:p>
-            <w:r>
-              <w:t>9</w:t>
-            </w:r>
-          </w:p>
-        </w:tc>
-        <w:tc>
-          <w:tcPr>
-            <w:tcW w:w="7644" w:type="dxa"/>
+            <w:tcW w:w="1443" w:type="dxa"/>
+          </w:tcPr>
+          <w:p>
+            <w:r>
+              <w:t>Projektteam</w:t>
+            </w:r>
+          </w:p>
+        </w:tc>
+        <w:tc>
+          <w:tcPr>
+            <w:tcW w:w="7629" w:type="dxa"/>
           </w:tcPr>
           <w:p>
             <w:pPr>
               <w:cnfStyle w:val="000000100000" w:firstRow="0" w:lastRow="0" w:firstColumn="0" w:lastColumn="0" w:oddVBand="0" w:evenVBand="0" w:oddHBand="1" w:evenHBand="0" w:firstRowFirstColumn="0" w:firstRowLastColumn="0" w:lastRowFirstColumn="0" w:lastRowLastColumn="0"/>
             </w:pPr>
             <w:r>
-              <w:t>Das Spiel wird im ersten Monat nach Veröffentlichung von mindestens zehn Personen gespielt.</w:t>
+              <w:t>Interesse am Erfolg besteht, da das Team in diesem Fall an der Entwicklung des Grossprojektes beteiligt wird.</w:t>
             </w:r>
           </w:p>
         </w:tc>
@@ -388,24 +421,53 @@
         <w:tc>
           <w:tcPr>
             <w:cnfStyle w:val="001000000000" w:firstRow="0" w:lastRow="0" w:firstColumn="1" w:lastColumn="0" w:oddVBand="0" w:evenVBand="0" w:oddHBand="0" w:evenHBand="0" w:firstRowFirstColumn="0" w:firstRowLastColumn="0" w:lastRowFirstColumn="0" w:lastRowLastColumn="0"/>
-            <w:tcW w:w="1418" w:type="dxa"/>
-          </w:tcPr>
-          <w:p>
-            <w:r>
-              <w:t>10</w:t>
-            </w:r>
-          </w:p>
-        </w:tc>
-        <w:tc>
-          <w:tcPr>
-            <w:tcW w:w="7644" w:type="dxa"/>
+            <w:tcW w:w="1443" w:type="dxa"/>
+          </w:tcPr>
+          <w:p>
+            <w:r>
+              <w:t>Auftraggeber</w:t>
+            </w:r>
+          </w:p>
+        </w:tc>
+        <w:tc>
+          <w:tcPr>
+            <w:tcW w:w="7629" w:type="dxa"/>
           </w:tcPr>
           <w:p>
             <w:pPr>
               <w:cnfStyle w:val="000000000000" w:firstRow="0" w:lastRow="0" w:firstColumn="0" w:lastColumn="0" w:oddVBand="0" w:evenVBand="0" w:oddHBand="0" w:evenHBand="0" w:firstRowFirstColumn="0" w:firstRowLastColumn="0" w:lastRowFirstColumn="0" w:lastRowLastColumn="0"/>
             </w:pPr>
             <w:r>
-              <w:t>Ein neuer Level muss innerhalb von einem Personentag in das bestehende Spiel eingefügt werden können.</w:t>
+              <w:t>Die Frage „Soll ein neues Produkt lanciert werden?“ wird beantwortet.</w:t>
+            </w:r>
+          </w:p>
+        </w:tc>
+      </w:tr>
+      <w:tr>
+        <w:trPr>
+          <w:cnfStyle w:val="000000100000" w:firstRow="0" w:lastRow="0" w:firstColumn="0" w:lastColumn="0" w:oddVBand="0" w:evenVBand="0" w:oddHBand="1" w:evenHBand="0" w:firstRowFirstColumn="0" w:firstRowLastColumn="0" w:lastRowFirstColumn="0" w:lastRowLastColumn="0"/>
+        </w:trPr>
+        <w:tc>
+          <w:tcPr>
+            <w:cnfStyle w:val="001000000000" w:firstRow="0" w:lastRow="0" w:firstColumn="1" w:lastColumn="0" w:oddVBand="0" w:evenVBand="0" w:oddHBand="0" w:evenHBand="0" w:firstRowFirstColumn="0" w:firstRowLastColumn="0" w:lastRowFirstColumn="0" w:lastRowLastColumn="0"/>
+            <w:tcW w:w="1443" w:type="dxa"/>
+          </w:tcPr>
+          <w:p>
+            <w:r>
+              <w:t>Management</w:t>
+            </w:r>
+          </w:p>
+        </w:tc>
+        <w:tc>
+          <w:tcPr>
+            <w:tcW w:w="7629" w:type="dxa"/>
+          </w:tcPr>
+          <w:p>
+            <w:pPr>
+              <w:cnfStyle w:val="000000100000" w:firstRow="0" w:lastRow="0" w:firstColumn="0" w:lastColumn="0" w:oddVBand="0" w:evenVBand="0" w:oddHBand="1" w:evenHBand="0" w:firstRowFirstColumn="0" w:firstRowLastColumn="0" w:lastRowFirstColumn="0" w:lastRowLastColumn="0"/>
+            </w:pPr>
+            <w:r>
+              <w:t>Portfolio-Erweiterung im Erfolgsfall, neue Einnahmequelle und mögliche Erschliessung eines zusätzlichen Kundensegments.</w:t>
             </w:r>
           </w:p>
         </w:tc>
@@ -413,47 +475,15 @@
     </w:tbl>
     <w:p>
       <w:pPr>
-        <w:pStyle w:val="berschrift1"/>
-      </w:pPr>
-      <w:r>
-        <w:t>Betroffene Personen</w:t>
-      </w:r>
-    </w:p>
-    <w:p>
-      <w:pPr>
         <w:pStyle w:val="berschrift2"/>
       </w:pPr>
       <w:r>
-        <w:t>Akteure</w:t>
-      </w:r>
-    </w:p>
-    <w:p>
-      <w:r>
-        <w:t xml:space="preserve">Spieler, Projektteam </w:t>
-      </w:r>
-      <w:r>
-        <w:t>(Entwicklung, Tester)</w:t>
-      </w:r>
-      <w:r>
-        <w:t>, Projektauftraggeber</w:t>
-      </w:r>
-    </w:p>
-    <w:p>
-      <w:pPr>
-        <w:pStyle w:val="berschrift2"/>
-      </w:pPr>
-      <w:r>
-        <w:t>Stakeholder</w:t>
-      </w:r>
-    </w:p>
-    <w:p>
-      <w:r>
-        <w:t>Projektteam (Entwicklung, Tester), Projektauftraggeber, Spieler</w:t>
-      </w:r>
-    </w:p>
-    <w:p>
-      <w:r>
-        <w:br w:type="page"/>
+        <w:t>Zielgruppe</w:t>
+      </w:r>
+    </w:p>
+    <w:p>
+      <w:r>
+        <w:t>Personen zwischen zwanzig und vierzig Jahren. Gelegenheitsspieler.</w:t>
       </w:r>
     </w:p>
     <w:p>
@@ -487,7 +517,7 @@
             <v:path o:extrusionok="f" gradientshapeok="t" o:connecttype="rect"/>
             <o:lock v:ext="edit" aspectratio="t"/>
           </v:shapetype>
-          <v:shape id="_x0000_i1025" type="#_x0000_t75" style="width:453.6pt;height:386.05pt">
+          <v:shape id="_x0000_i1025" type="#_x0000_t75" style="width:453.7pt;height:385.85pt">
             <v:imagedata r:id="rId7" o:title="scopediagram"/>
           </v:shape>
         </w:pict>
@@ -497,35 +527,190 @@
       <w:pPr>
         <w:pStyle w:val="berschrift1"/>
       </w:pPr>
-      <w:r>
-        <w:t>Archiv</w:t>
-      </w:r>
-      <w:r>
-        <w:t xml:space="preserve"> (wird in der definitiven Version gelöscht)</w:t>
-      </w:r>
       <w:bookmarkStart w:id="0" w:name="_GoBack"/>
       <w:bookmarkEnd w:id="0"/>
-    </w:p>
-    <w:p/>
-    <w:p>
-      <w:r>
-        <w:t>Das zu erstellende Einzelspieler Adventure-Game besteht aus einer statischen Geschichte mit mehr als zehn Leveln, die jeweils innerhalb von 15 Minuten gelöst werden können.</w:t>
-      </w:r>
-    </w:p>
-    <w:p/>
-    <w:p/>
-    <w:p>
-      <w:r>
-        <w:t>Das zu erstellende Einzelspieler Adventure-Game beschäftigt den Spieler mit seiner Geschichte und verschiedensten Rätseln mindestens zwei Stunden.</w:t>
-      </w:r>
-    </w:p>
-    <w:p/>
-    <w:p/>
-    <w:p>
-      <w:r>
-        <w:t>Mit einer grösstenteils einheitlichen Grafik, mehr als zehn Levels und einer klaren Geschichte beschäftigt das Spiel den erstmaligen Spieler mindestens eine Stunde.</w:t>
-      </w:r>
-    </w:p>
+      <w:r>
+        <w:t>Anforderungen</w:t>
+      </w:r>
+    </w:p>
+    <w:p>
+      <w:pPr>
+        <w:pStyle w:val="berschrift2"/>
+      </w:pPr>
+      <w:r>
+        <w:t>Funktional</w:t>
+      </w:r>
+    </w:p>
+    <w:p>
+      <w:pPr>
+        <w:rPr>
+          <w:rStyle w:val="Hervorhebung"/>
+        </w:rPr>
+      </w:pPr>
+      <w:r>
+        <w:rPr>
+          <w:rStyle w:val="Hervorhebung"/>
+        </w:rPr>
+        <w:t>Im zu erstellenden Spiel mit einer abgeschlossenen Geschichte übernimmt ein Einzelspieler die Rolle eines Protagonisten und löst unterschiedliche Puzzles.</w:t>
+      </w:r>
+    </w:p>
+    <w:tbl>
+      <w:tblPr>
+        <w:tblStyle w:val="Gitternetztabelle2Akzent1"/>
+        <w:tblW w:w="0" w:type="auto"/>
+        <w:tblLook w:val="04A0" w:firstRow="1" w:lastRow="0" w:firstColumn="1" w:lastColumn="0" w:noHBand="0" w:noVBand="1"/>
+      </w:tblPr>
+      <w:tblGrid>
+        <w:gridCol w:w="1418"/>
+        <w:gridCol w:w="7644"/>
+      </w:tblGrid>
+      <w:tr>
+        <w:trPr>
+          <w:cnfStyle w:val="100000000000" w:firstRow="1" w:lastRow="0" w:firstColumn="0" w:lastColumn="0" w:oddVBand="0" w:evenVBand="0" w:oddHBand="0" w:evenHBand="0" w:firstRowFirstColumn="0" w:firstRowLastColumn="0" w:lastRowFirstColumn="0" w:lastRowLastColumn="0"/>
+        </w:trPr>
+        <w:tc>
+          <w:tcPr>
+            <w:cnfStyle w:val="001000000000" w:firstRow="0" w:lastRow="0" w:firstColumn="1" w:lastColumn="0" w:oddVBand="0" w:evenVBand="0" w:oddHBand="0" w:evenHBand="0" w:firstRowFirstColumn="0" w:firstRowLastColumn="0" w:lastRowFirstColumn="0" w:lastRowLastColumn="0"/>
+            <w:tcW w:w="1418" w:type="dxa"/>
+          </w:tcPr>
+          <w:p>
+            <w:r>
+              <w:t>6</w:t>
+            </w:r>
+          </w:p>
+        </w:tc>
+        <w:tc>
+          <w:tcPr>
+            <w:tcW w:w="7644" w:type="dxa"/>
+          </w:tcPr>
+          <w:p>
+            <w:pPr>
+              <w:cnfStyle w:val="100000000000" w:firstRow="1" w:lastRow="0" w:firstColumn="0" w:lastColumn="0" w:oddVBand="0" w:evenVBand="0" w:oddHBand="0" w:evenHBand="0" w:firstRowFirstColumn="0" w:firstRowLastColumn="0" w:lastRowFirstColumn="0" w:lastRowLastColumn="0"/>
+            </w:pPr>
+            <w:r>
+              <w:t>Das Spiel kann pausiert und wieder aufgenommen werden. Dazu wird die Möglichkeit angeboten,</w:t>
+            </w:r>
+            <w:r>
+              <w:t xml:space="preserve"> das Spiel </w:t>
+            </w:r>
+            <w:r>
+              <w:t>zu speichern.</w:t>
+            </w:r>
+          </w:p>
+        </w:tc>
+      </w:tr>
+    </w:tbl>
+    <w:p>
+      <w:pPr>
+        <w:rPr>
+          <w:i/>
+          <w:iCs/>
+        </w:rPr>
+      </w:pPr>
+    </w:p>
+    <w:p>
+      <w:pPr>
+        <w:pStyle w:val="berschrift2"/>
+      </w:pPr>
+      <w:r>
+        <w:t>Nicht Funktional</w:t>
+      </w:r>
+    </w:p>
+    <w:tbl>
+      <w:tblPr>
+        <w:tblStyle w:val="Gitternetztabelle2Akzent1"/>
+        <w:tblW w:w="0" w:type="auto"/>
+        <w:tblLook w:val="04A0" w:firstRow="1" w:lastRow="0" w:firstColumn="1" w:lastColumn="0" w:noHBand="0" w:noVBand="1"/>
+      </w:tblPr>
+      <w:tblGrid>
+        <w:gridCol w:w="1418"/>
+        <w:gridCol w:w="7644"/>
+      </w:tblGrid>
+      <w:tr>
+        <w:trPr>
+          <w:cnfStyle w:val="100000000000" w:firstRow="1" w:lastRow="0" w:firstColumn="0" w:lastColumn="0" w:oddVBand="0" w:evenVBand="0" w:oddHBand="0" w:evenHBand="0" w:firstRowFirstColumn="0" w:firstRowLastColumn="0" w:lastRowFirstColumn="0" w:lastRowLastColumn="0"/>
+        </w:trPr>
+        <w:tc>
+          <w:tcPr>
+            <w:cnfStyle w:val="001000000000" w:firstRow="0" w:lastRow="0" w:firstColumn="1" w:lastColumn="0" w:oddVBand="0" w:evenVBand="0" w:oddHBand="0" w:evenHBand="0" w:firstRowFirstColumn="0" w:firstRowLastColumn="0" w:lastRowFirstColumn="0" w:lastRowLastColumn="0"/>
+            <w:tcW w:w="1418" w:type="dxa"/>
+          </w:tcPr>
+          <w:p>
+            <w:r>
+              <w:t>1</w:t>
+            </w:r>
+          </w:p>
+        </w:tc>
+        <w:tc>
+          <w:tcPr>
+            <w:tcW w:w="7644" w:type="dxa"/>
+          </w:tcPr>
+          <w:p>
+            <w:pPr>
+              <w:cnfStyle w:val="100000000000" w:firstRow="1" w:lastRow="0" w:firstColumn="0" w:lastColumn="0" w:oddVBand="0" w:evenVBand="0" w:oddHBand="0" w:evenHBand="0" w:firstRowFirstColumn="0" w:firstRowLastColumn="0" w:lastRowFirstColumn="0" w:lastRowLastColumn="0"/>
+            </w:pPr>
+            <w:r>
+              <w:t>Die Steuerung des Spiels ist sehr einfach und wird vom Benutzer ohne Handbuch verstanden.</w:t>
+            </w:r>
+          </w:p>
+        </w:tc>
+      </w:tr>
+      <w:tr>
+        <w:trPr>
+          <w:cnfStyle w:val="000000100000" w:firstRow="0" w:lastRow="0" w:firstColumn="0" w:lastColumn="0" w:oddVBand="0" w:evenVBand="0" w:oddHBand="1" w:evenHBand="0" w:firstRowFirstColumn="0" w:firstRowLastColumn="0" w:lastRowFirstColumn="0" w:lastRowLastColumn="0"/>
+        </w:trPr>
+        <w:tc>
+          <w:tcPr>
+            <w:cnfStyle w:val="001000000000" w:firstRow="0" w:lastRow="0" w:firstColumn="1" w:lastColumn="0" w:oddVBand="0" w:evenVBand="0" w:oddHBand="0" w:evenHBand="0" w:firstRowFirstColumn="0" w:firstRowLastColumn="0" w:lastRowFirstColumn="0" w:lastRowLastColumn="0"/>
+            <w:tcW w:w="1418" w:type="dxa"/>
+          </w:tcPr>
+          <w:p>
+            <w:r>
+              <w:t>3</w:t>
+            </w:r>
+          </w:p>
+        </w:tc>
+        <w:tc>
+          <w:tcPr>
+            <w:tcW w:w="7644" w:type="dxa"/>
+          </w:tcPr>
+          <w:p>
+            <w:pPr>
+              <w:cnfStyle w:val="000000100000" w:firstRow="0" w:lastRow="0" w:firstColumn="0" w:lastColumn="0" w:oddVBand="0" w:evenVBand="0" w:oddHBand="1" w:evenHBand="0" w:firstRowFirstColumn="0" w:firstRowLastColumn="0" w:lastRowFirstColumn="0" w:lastRowLastColumn="0"/>
+            </w:pPr>
+            <w:r>
+              <w:t>Für das Spiel wird kein zusätzliches Eingabegerät benötigt, sondern es kann mit bereits vorhandenen Geräten wie Maus und Tastatur gespielt werden.</w:t>
+            </w:r>
+          </w:p>
+        </w:tc>
+      </w:tr>
+      <w:tr>
+        <w:tc>
+          <w:tcPr>
+            <w:cnfStyle w:val="001000000000" w:firstRow="0" w:lastRow="0" w:firstColumn="1" w:lastColumn="0" w:oddVBand="0" w:evenVBand="0" w:oddHBand="0" w:evenHBand="0" w:firstRowFirstColumn="0" w:firstRowLastColumn="0" w:lastRowFirstColumn="0" w:lastRowLastColumn="0"/>
+            <w:tcW w:w="1418" w:type="dxa"/>
+          </w:tcPr>
+          <w:p>
+            <w:r>
+              <w:t>4</w:t>
+            </w:r>
+          </w:p>
+        </w:tc>
+        <w:tc>
+          <w:tcPr>
+            <w:tcW w:w="7644" w:type="dxa"/>
+          </w:tcPr>
+          <w:p>
+            <w:pPr>
+              <w:cnfStyle w:val="000000000000" w:firstRow="0" w:lastRow="0" w:firstColumn="0" w:lastColumn="0" w:oddVBand="0" w:evenVBand="0" w:oddHBand="0" w:evenHBand="0" w:firstRowFirstColumn="0" w:firstRowLastColumn="0" w:lastRowFirstColumn="0" w:lastRowLastColumn="0"/>
+            </w:pPr>
+            <w:r>
+              <w:t>Die Applikation wird für Windows entwickelt und getestet.</w:t>
+            </w:r>
+          </w:p>
+        </w:tc>
+      </w:tr>
+    </w:tbl>
     <w:p/>
     <w:sectPr>
       <w:pgSz w:w="11906" w:h="16838"/>

</xml_diff>